<commit_message>
Updated E2 Seq Diagram
</commit_message>
<xml_diff>
--- a/E2 Sequence Diagram.docx
+++ b/E2 Sequence Diagram.docx
@@ -3,17 +3,12 @@
 <w:document xmlns:wpc="http://schemas.microsoft.com/office/word/2010/wordprocessingCanvas" xmlns:cx="http://schemas.microsoft.com/office/drawing/2014/chartex" xmlns:cx1="http://schemas.microsoft.com/office/drawing/2015/9/8/chartex" xmlns:cx2="http://schemas.microsoft.com/office/drawing/2015/10/21/chartex" xmlns:cx3="http://schemas.microsoft.com/office/drawing/2016/5/9/chartex" xmlns:cx4="http://schemas.microsoft.com/office/drawing/2016/5/10/chartex" xmlns:cx5="http://schemas.microsoft.com/office/drawing/2016/5/11/chartex" xmlns:cx6="http://schemas.microsoft.com/office/drawing/2016/5/12/chartex" xmlns:cx7="http://schemas.microsoft.com/office/drawing/2016/5/13/chartex" xmlns:cx8="http://schemas.microsoft.com/office/drawing/2016/5/14/chartex" xmlns:mc="http://schemas.openxmlformats.org/markup-compatibility/2006" xmlns:aink="http://schemas.microsoft.com/office/drawing/2016/ink" xmlns:am3d="http://schemas.microsoft.com/office/drawing/2017/model3d" xmlns:o="urn:schemas-microsoft-com:office:office" xmlns:r="http://schemas.openxmlformats.org/officeDocument/2006/relationships" xmlns:m="http://schemas.openxmlformats.org/officeDocument/2006/math" xmlns:v="urn:schemas-microsoft-com:vml" xmlns:wp14="http://schemas.microsoft.com/office/word/2010/wordprocessingDrawing" xmlns:wp="http://schemas.openxmlformats.org/drawingml/2006/wordprocessingDrawing" xmlns:w10="urn:schemas-microsoft-com:office:word" xmlns:w="http://schemas.openxmlformats.org/wordprocessingml/2006/main" xmlns:w14="http://schemas.microsoft.com/office/word/2010/wordml" xmlns:w15="http://schemas.microsoft.com/office/word/2012/wordml" xmlns:w16cex="http://schemas.microsoft.com/office/word/2018/wordml/cex" xmlns:w16cid="http://schemas.microsoft.com/office/word/2016/wordml/cid" xmlns:w16="http://schemas.microsoft.com/office/word/2018/wordml" xmlns:w16se="http://schemas.microsoft.com/office/word/2015/wordml/symex" xmlns:wpg="http://schemas.microsoft.com/office/word/2010/wordprocessingGroup" xmlns:wpi="http://schemas.microsoft.com/office/word/2010/wordprocessingInk" xmlns:wne="http://schemas.microsoft.com/office/word/2006/wordml" xmlns:wps="http://schemas.microsoft.com/office/word/2010/wordprocessingShape" mc:Ignorable="w14 w15 w16se w16cid w16 w16cex wp14">
   <w:body>
     <w:p>
-      <w:bookmarkStart w:id="0" w:name="_GoBack"/>
-      <w:bookmarkEnd w:id="0"/>
       <w:r>
-        <w:rPr>
-          <w:noProof/>
-        </w:rPr>
         <w:drawing>
-          <wp:inline distT="0" distB="0" distL="0" distR="0" wp14:anchorId="07FB5E0D" wp14:editId="5153C8D3">
-            <wp:extent cx="4646428" cy="2680632"/>
-            <wp:effectExtent l="0" t="0" r="1905" b="0"/>
-            <wp:docPr id="8" name="Picture 8" descr="A close up of a map&#10;&#10;Description automatically generated"/>
+          <wp:inline distT="0" distB="0" distL="0" distR="0" wp14:anchorId="3FD3929F" wp14:editId="4FB6922E">
+            <wp:extent cx="5943600" cy="5318125"/>
+            <wp:effectExtent l="0" t="0" r="0" b="3175"/>
+            <wp:docPr id="1" name="Picture 1" descr="A close up of a map&#10;&#10;Description automatically generated"/>
             <wp:cNvGraphicFramePr>
               <a:graphicFrameLocks xmlns:a="http://schemas.openxmlformats.org/drawingml/2006/main" noChangeAspect="1"/>
             </wp:cNvGraphicFramePr>
@@ -21,7 +16,7 @@
               <a:graphicData uri="http://schemas.openxmlformats.org/drawingml/2006/picture">
                 <pic:pic xmlns:pic="http://schemas.openxmlformats.org/drawingml/2006/picture">
                   <pic:nvPicPr>
-                    <pic:cNvPr id="8" name="Picture 8" descr="A close up of a map&#10;&#10;Description automatically generated"/>
+                    <pic:cNvPr id="1" name="Picture 1" descr="A close up of a map&#10;&#10;Description automatically generated"/>
                     <pic:cNvPicPr/>
                   </pic:nvPicPr>
                   <pic:blipFill>
@@ -33,7 +28,7 @@
                   <pic:spPr>
                     <a:xfrm>
                       <a:off x="0" y="0"/>
-                      <a:ext cx="4671271" cy="2694965"/>
+                      <a:ext cx="5943600" cy="5318125"/>
                     </a:xfrm>
                     <a:prstGeom prst="rect">
                       <a:avLst/>

</xml_diff>